<commit_message>
Added Release notes for 1.25.0
</commit_message>
<xml_diff>
--- a/doc/release/HPC DME Release Notes 1.25.0.docx
+++ b/doc/release/HPC DME Release Notes 1.25.0.docx
@@ -619,25 +619,7 @@
                 <w:sz w:val="28"/>
                 <w:szCs w:val="28"/>
               </w:rPr>
-              <w:t xml:space="preserve">DME provides an entry point to archive data to the NCI Data Vault, and to manage, transfer, access, and share data across disparate systems securely and efficiently. DME allows you to associate user-defined metadata to </w:t>
-            </w:r>
-            <w:proofErr w:type="gramStart"/>
-            <w:r>
-              <w:rPr>
-                <w:color w:val="000000"/>
-                <w:sz w:val="28"/>
-                <w:szCs w:val="28"/>
-              </w:rPr>
-              <w:t>registered</w:t>
-            </w:r>
-            <w:proofErr w:type="gramEnd"/>
-            <w:r>
-              <w:rPr>
-                <w:color w:val="000000"/>
-                <w:sz w:val="28"/>
-                <w:szCs w:val="28"/>
-              </w:rPr>
-              <w:t xml:space="preserve"> data at different points in the data life cycle. In addition, DME offers search capabilities to identify this data. A Division/Office/Center (DOC) can define its own metadata structure and data hierarchy rules, and grant permission to users as needed.</w:t>
+              <w:t>DME provides an entry point to archive data to the NCI Data Vault, and to manage, transfer, access, and share data across disparate systems securely and efficiently. DME allows you to associate user-defined metadata to registered data at different points in the data life cycle. In addition, DME offers search capabilities to identify this data. A Division/Office/Center (DOC) can define its own metadata structure and data hierarchy rules, and grant permission to users as needed.</w:t>
             </w:r>
           </w:p>
           <w:p>
@@ -1717,35 +1699,7 @@
                 <w:sz w:val="28"/>
                 <w:szCs w:val="28"/>
               </w:rPr>
-              <w:t>A</w:t>
-            </w:r>
-            <w:r>
-              <w:rPr>
-                <w:sz w:val="28"/>
-                <w:szCs w:val="28"/>
-              </w:rPr>
-              <w:t xml:space="preserve">dded a new command line utility to enable users to </w:t>
-            </w:r>
-            <w:r>
-              <w:rPr>
-                <w:sz w:val="28"/>
-                <w:szCs w:val="28"/>
-              </w:rPr>
-              <w:t xml:space="preserve">recursively </w:t>
-            </w:r>
-            <w:r>
-              <w:rPr>
-                <w:sz w:val="28"/>
-                <w:szCs w:val="28"/>
-              </w:rPr>
-              <w:t>download a collection to a directory</w:t>
-            </w:r>
-            <w:r>
-              <w:rPr>
-                <w:sz w:val="28"/>
-                <w:szCs w:val="28"/>
-              </w:rPr>
-              <w:t xml:space="preserve"> synchronously</w:t>
+              <w:t>Added a new command line utility to enable users to synchronously download a recursive collection to their local directory</w:t>
             </w:r>
             <w:r>
               <w:rPr>
@@ -1847,7 +1801,25 @@
                 <w:sz w:val="28"/>
                 <w:szCs w:val="28"/>
               </w:rPr>
-              <w:t>Added the ability to optionally send notification to the user when an account is setup for them in DME. This is supported through the REST API, CLU command and the Web Application as described below:</w:t>
+              <w:t>Added the ability to optionally send notification to user</w:t>
+            </w:r>
+            <w:r>
+              <w:rPr>
+                <w:rFonts w:cstheme="minorHAnsi"/>
+                <w:bCs/>
+                <w:sz w:val="28"/>
+                <w:szCs w:val="28"/>
+              </w:rPr>
+              <w:t>s</w:t>
+            </w:r>
+            <w:r>
+              <w:rPr>
+                <w:rFonts w:cstheme="minorHAnsi"/>
+                <w:bCs/>
+                <w:sz w:val="28"/>
+                <w:szCs w:val="28"/>
+              </w:rPr>
+              <w:t xml:space="preserve"> when an account is setup for them in DME. This is supported through the REST API, CLU command and the Web Application as described below:</w:t>
             </w:r>
           </w:p>
           <w:p>
@@ -1865,17 +1837,7 @@
                 <w:sz w:val="28"/>
                 <w:szCs w:val="28"/>
               </w:rPr>
-              <w:t xml:space="preserve">REST API: The JSON input file for the Enroll user command will have a parameter </w:t>
-            </w:r>
-            <w:proofErr w:type="spellStart"/>
-            <w:r>
-              <w:rPr>
-                <w:rFonts w:cstheme="minorHAnsi"/>
-                <w:bCs/>
-                <w:sz w:val="28"/>
-                <w:szCs w:val="28"/>
-              </w:rPr>
-              <w:t>n</w:t>
+              <w:t>REST API: The JSON input file for the Enroll user command will have a parameter n</w:t>
             </w:r>
             <w:r>
               <w:rPr>
@@ -1888,7 +1850,6 @@
               </w:rPr>
               <w:t>otifyUser</w:t>
             </w:r>
-            <w:proofErr w:type="spellEnd"/>
             <w:r>
               <w:rPr>
                 <w:rFonts w:cstheme="minorHAnsi"/>
@@ -1969,29 +1930,8 @@
                 <w:sz w:val="28"/>
                 <w:szCs w:val="28"/>
               </w:rPr>
-              <w:t xml:space="preserve">CLU command: The JSON input file for the </w:t>
-            </w:r>
-            <w:proofErr w:type="spellStart"/>
-            <w:r>
-              <w:rPr>
-                <w:rFonts w:cstheme="minorHAnsi"/>
-                <w:bCs/>
-                <w:sz w:val="28"/>
-                <w:szCs w:val="28"/>
-              </w:rPr>
-              <w:t>dm_register_user</w:t>
-            </w:r>
-            <w:proofErr w:type="spellEnd"/>
-            <w:r>
-              <w:rPr>
-                <w:rFonts w:cstheme="minorHAnsi"/>
-                <w:bCs/>
-                <w:sz w:val="28"/>
-                <w:szCs w:val="28"/>
-              </w:rPr>
-              <w:t xml:space="preserve"> CLU command will have a parameter </w:t>
-            </w:r>
-            <w:proofErr w:type="spellStart"/>
+              <w:t xml:space="preserve">CLU command: The JSON input file for the dm_register_user CLU command will have a parameter </w:t>
+            </w:r>
             <w:r>
               <w:rPr>
                 <w:rFonts w:cstheme="minorHAnsi"/>
@@ -2003,7 +1943,6 @@
               </w:rPr>
               <w:t>notifyUser</w:t>
             </w:r>
-            <w:proofErr w:type="spellEnd"/>
             <w:r>
               <w:rPr>
                 <w:rFonts w:cstheme="minorHAnsi"/>
@@ -2239,23 +2178,7 @@
                 <w:sz w:val="28"/>
                 <w:szCs w:val="28"/>
               </w:rPr>
-              <w:t xml:space="preserve">new system metadata </w:t>
-            </w:r>
-            <w:proofErr w:type="spellStart"/>
-            <w:r>
-              <w:rPr>
-                <w:sz w:val="28"/>
-                <w:szCs w:val="28"/>
-              </w:rPr>
-              <w:t>data_transfer_method</w:t>
-            </w:r>
-            <w:proofErr w:type="spellEnd"/>
-            <w:r>
-              <w:rPr>
-                <w:sz w:val="28"/>
-                <w:szCs w:val="28"/>
-              </w:rPr>
-              <w:t xml:space="preserve"> to a file to indicate the upload method </w:t>
+              <w:t xml:space="preserve">new system metadata data_transfer_method to a file to indicate the upload method </w:t>
             </w:r>
             <w:r>
               <w:rPr>
@@ -2339,23 +2262,7 @@
                 <w:sz w:val="28"/>
                 <w:szCs w:val="28"/>
               </w:rPr>
-              <w:t xml:space="preserve">This will be provided </w:t>
-            </w:r>
-            <w:proofErr w:type="gramStart"/>
-            <w:r>
-              <w:rPr>
-                <w:sz w:val="28"/>
-                <w:szCs w:val="28"/>
-              </w:rPr>
-              <w:t>for  new</w:t>
-            </w:r>
-            <w:proofErr w:type="gramEnd"/>
-            <w:r>
-              <w:rPr>
-                <w:sz w:val="28"/>
-                <w:szCs w:val="28"/>
-              </w:rPr>
-              <w:t xml:space="preserve"> uploads going forward.</w:t>
+              <w:t>This will be provided for new uploads going forward.</w:t>
             </w:r>
           </w:p>
           <w:p>
@@ -2434,7 +2341,6 @@
               </w:rPr>
               <w:t xml:space="preserve"> discrete values, display a dropdown list instead of a free-form </w:t>
             </w:r>
-            <w:proofErr w:type="spellStart"/>
             <w:r>
               <w:rPr>
                 <w:rFonts w:cstheme="minorHAnsi"/>
@@ -2451,17 +2357,7 @@
                 <w:sz w:val="28"/>
                 <w:szCs w:val="28"/>
               </w:rPr>
-              <w:t>field</w:t>
-            </w:r>
-            <w:proofErr w:type="spellEnd"/>
-            <w:r>
-              <w:rPr>
-                <w:rFonts w:cstheme="minorHAnsi"/>
-                <w:bCs/>
-                <w:sz w:val="28"/>
-                <w:szCs w:val="28"/>
-              </w:rPr>
-              <w:t xml:space="preserve"> for editing th</w:t>
+              <w:t>field for editing th</w:t>
             </w:r>
             <w:r>
               <w:rPr>
@@ -2534,7 +2430,7 @@
                 <w:sz w:val="28"/>
                 <w:szCs w:val="28"/>
               </w:rPr>
-              <w:t xml:space="preserve">Display only valid file types (presently xlsx only) in the File Browse Dialog for selecting the metadata input file during registration on the </w:t>
+              <w:t xml:space="preserve">Display only valid file types (presently xlsx only) in the File Dialog for selecting the metadata input file during registration on the </w:t>
             </w:r>
             <w:r>
               <w:rPr>
@@ -2649,16 +2545,52 @@
                 <w:sz w:val="28"/>
                 <w:szCs w:val="28"/>
               </w:rPr>
-              <w:t>Restricted access to Reports menu for system administrators and group administrators only.</w:t>
-            </w:r>
-          </w:p>
-          <w:p>
-            <w:pPr>
+              <w:t xml:space="preserve">Restricted access to </w:t>
+            </w:r>
+            <w:r>
               <w:rPr>
                 <w:rFonts w:cstheme="minorHAnsi"/>
                 <w:bCs/>
                 <w:sz w:val="28"/>
                 <w:szCs w:val="28"/>
+              </w:rPr>
+              <w:t xml:space="preserve">the </w:t>
+            </w:r>
+            <w:r>
+              <w:rPr>
+                <w:rFonts w:cstheme="minorHAnsi"/>
+                <w:bCs/>
+                <w:sz w:val="28"/>
+                <w:szCs w:val="28"/>
+              </w:rPr>
+              <w:t xml:space="preserve">Reports menu </w:t>
+            </w:r>
+            <w:r>
+              <w:rPr>
+                <w:rFonts w:cstheme="minorHAnsi"/>
+                <w:bCs/>
+                <w:sz w:val="28"/>
+                <w:szCs w:val="28"/>
+              </w:rPr>
+              <w:t>to</w:t>
+            </w:r>
+            <w:r>
+              <w:rPr>
+                <w:rFonts w:cstheme="minorHAnsi"/>
+                <w:bCs/>
+                <w:sz w:val="28"/>
+                <w:szCs w:val="28"/>
+              </w:rPr>
+              <w:t xml:space="preserve"> system administrators and group administrators only.</w:t>
+            </w:r>
+          </w:p>
+          <w:p>
+            <w:pPr>
+              <w:rPr>
+                <w:rFonts w:cstheme="minorHAnsi"/>
+                <w:bCs/>
+                <w:sz w:val="28"/>
+                <w:szCs w:val="28"/>
                 <w:u w:val="single"/>
               </w:rPr>
             </w:pPr>
@@ -2742,9 +2674,18 @@
               </w:rPr>
               <w:t xml:space="preserve"> using </w:t>
             </w:r>
+            <w:r>
+              <w:rPr>
+                <w:sz w:val="28"/>
+                <w:szCs w:val="28"/>
+              </w:rPr>
+              <w:t xml:space="preserve">the </w:t>
+            </w:r>
             <w:proofErr w:type="spellStart"/>
             <w:r>
               <w:rPr>
+                <w:i/>
+                <w:iCs/>
                 <w:sz w:val="28"/>
                 <w:szCs w:val="28"/>
               </w:rPr>
@@ -2756,7 +2697,21 @@
                 <w:sz w:val="28"/>
                 <w:szCs w:val="28"/>
               </w:rPr>
-              <w:t xml:space="preserve"> when the file is uploaded using multi-part upload </w:t>
+              <w:t xml:space="preserve"> </w:t>
+            </w:r>
+            <w:r>
+              <w:rPr>
+                <w:sz w:val="28"/>
+                <w:szCs w:val="28"/>
+              </w:rPr>
+              <w:t xml:space="preserve">CLU command </w:t>
+            </w:r>
+            <w:r>
+              <w:rPr>
+                <w:sz w:val="28"/>
+                <w:szCs w:val="28"/>
+              </w:rPr>
+              <w:t xml:space="preserve">when the file is uploaded using multi-part upload </w:t>
             </w:r>
             <w:r>
               <w:rPr>
@@ -3221,17 +3176,17 @@
               </w:rPr>
               <w:t xml:space="preserve">the </w:t>
             </w:r>
-            <w:proofErr w:type="spellStart"/>
-            <w:r>
-              <w:rPr>
-                <w:rFonts w:cstheme="minorHAnsi"/>
+            <w:r>
+              <w:rPr>
+                <w:rFonts w:cstheme="minorHAnsi"/>
+                <w:i/>
+                <w:iCs/>
                 <w:color w:val="000000"/>
                 <w:sz w:val="28"/>
                 <w:szCs w:val="28"/>
               </w:rPr>
               <w:t>dm_register_directory</w:t>
             </w:r>
-            <w:proofErr w:type="spellEnd"/>
             <w:r>
               <w:rPr>
                 <w:rFonts w:cstheme="minorHAnsi"/>
@@ -3250,17 +3205,17 @@
               </w:rPr>
               <w:t xml:space="preserve">and </w:t>
             </w:r>
-            <w:proofErr w:type="spellStart"/>
-            <w:r>
-              <w:rPr>
-                <w:rFonts w:cstheme="minorHAnsi"/>
+            <w:r>
+              <w:rPr>
+                <w:rFonts w:cstheme="minorHAnsi"/>
+                <w:i/>
+                <w:iCs/>
                 <w:color w:val="000000"/>
                 <w:sz w:val="28"/>
                 <w:szCs w:val="28"/>
               </w:rPr>
               <w:t>dm_query_dataobject</w:t>
             </w:r>
-            <w:proofErr w:type="spellEnd"/>
             <w:r>
               <w:rPr>
                 <w:rFonts w:cstheme="minorHAnsi"/>
@@ -3313,19 +3268,8 @@
                 <w:sz w:val="28"/>
                 <w:szCs w:val="28"/>
               </w:rPr>
-              <w:t xml:space="preserve"> in </w:t>
-            </w:r>
-            <w:proofErr w:type="spellStart"/>
-            <w:r>
-              <w:rPr>
-                <w:rFonts w:cstheme="minorHAnsi"/>
-                <w:color w:val="000000"/>
-                <w:sz w:val="28"/>
-                <w:szCs w:val="28"/>
-              </w:rPr>
-              <w:t>dm_register_directory</w:t>
-            </w:r>
-            <w:proofErr w:type="spellEnd"/>
+              <w:t xml:space="preserve"> in dm_register_directory</w:t>
+            </w:r>
             <w:r>
               <w:rPr>
                 <w:rFonts w:cstheme="minorHAnsi"/>
@@ -3948,7 +3892,6 @@
               </w:rPr>
               <w:t xml:space="preserve">new </w:t>
             </w:r>
-            <w:proofErr w:type="spellStart"/>
             <w:r>
               <w:rPr>
                 <w:i/>
@@ -3958,21 +3901,12 @@
               </w:rPr>
               <w:t>data_transfer_method</w:t>
             </w:r>
-            <w:proofErr w:type="spellEnd"/>
-            <w:r>
-              <w:rPr>
-                <w:sz w:val="28"/>
-                <w:szCs w:val="28"/>
-              </w:rPr>
-              <w:t xml:space="preserve"> attribute to the </w:t>
-            </w:r>
-            <w:proofErr w:type="spellStart"/>
-            <w:r>
-              <w:rPr>
-                <w:sz w:val="28"/>
-                <w:szCs w:val="28"/>
-              </w:rPr>
-              <w:t>r_</w:t>
+            <w:r>
+              <w:rPr>
+                <w:sz w:val="28"/>
+                <w:szCs w:val="28"/>
+              </w:rPr>
+              <w:t xml:space="preserve"> attribute to the r_</w:t>
             </w:r>
             <w:r>
               <w:rPr>
@@ -3986,15 +3920,7 @@
                 <w:sz w:val="28"/>
                 <w:szCs w:val="28"/>
               </w:rPr>
-              <w:t>eport_registered_by_audit</w:t>
-            </w:r>
-            <w:proofErr w:type="spellEnd"/>
-            <w:r>
-              <w:rPr>
-                <w:sz w:val="28"/>
-                <w:szCs w:val="28"/>
-              </w:rPr>
-              <w:t xml:space="preserve"> materialized upload view used to audit upload transactions</w:t>
+              <w:t>eport_registered_by_audit materialized upload view used to audit upload transactions</w:t>
             </w:r>
             <w:r>
               <w:rPr>
@@ -4076,15 +4002,7 @@
                 <w:sz w:val="28"/>
                 <w:szCs w:val="28"/>
               </w:rPr>
-              <w:t xml:space="preserve">This will be recorded in the HPC_DOWNLOAD_TASK_RESULT table in the </w:t>
-            </w:r>
-            <w:proofErr w:type="spellStart"/>
-            <w:r>
-              <w:rPr>
-                <w:sz w:val="28"/>
-                <w:szCs w:val="28"/>
-              </w:rPr>
-              <w:t>iROD</w:t>
+              <w:t>This will be recorded in the HPC_DOWNLOAD_TASK_RESULT table in the iROD</w:t>
             </w:r>
             <w:r>
               <w:rPr>
@@ -4093,7 +4011,6 @@
               </w:rPr>
               <w:t>s</w:t>
             </w:r>
-            <w:proofErr w:type="spellEnd"/>
             <w:r>
               <w:rPr>
                 <w:sz w:val="28"/>
@@ -4802,23 +4719,13 @@
                 <w:szCs w:val="28"/>
               </w:rPr>
             </w:pPr>
-            <w:proofErr w:type="spellStart"/>
-            <w:r>
-              <w:rPr>
-                <w:rFonts w:cstheme="minorHAnsi"/>
-                <w:sz w:val="28"/>
-                <w:szCs w:val="28"/>
-              </w:rPr>
-              <w:t>iRODS</w:t>
-            </w:r>
-            <w:proofErr w:type="spellEnd"/>
-            <w:r>
-              <w:rPr>
-                <w:rFonts w:cstheme="minorHAnsi"/>
-                <w:sz w:val="28"/>
-                <w:szCs w:val="28"/>
-              </w:rPr>
-              <w:t xml:space="preserve"> Open Source Data Management Software home page:</w:t>
+            <w:r>
+              <w:rPr>
+                <w:rFonts w:cstheme="minorHAnsi"/>
+                <w:sz w:val="28"/>
+                <w:szCs w:val="28"/>
+              </w:rPr>
+              <w:t>iRODS Open Source Data Management Software home page:</w:t>
             </w:r>
           </w:p>
           <w:p>
@@ -4864,16 +4771,7 @@
                 <w:sz w:val="28"/>
                 <w:szCs w:val="28"/>
               </w:rPr>
-              <w:t xml:space="preserve">IBM </w:t>
-            </w:r>
-            <w:proofErr w:type="spellStart"/>
-            <w:r>
-              <w:rPr>
-                <w:rFonts w:cstheme="minorHAnsi"/>
-                <w:sz w:val="28"/>
-                <w:szCs w:val="28"/>
-              </w:rPr>
-              <w:t>Clever</w:t>
+              <w:t>IBM Clever</w:t>
             </w:r>
             <w:r>
               <w:rPr>
@@ -4889,16 +4787,7 @@
                 <w:sz w:val="28"/>
                 <w:szCs w:val="28"/>
               </w:rPr>
-              <w:t>afe</w:t>
-            </w:r>
-            <w:proofErr w:type="spellEnd"/>
-            <w:r>
-              <w:rPr>
-                <w:rFonts w:cstheme="minorHAnsi"/>
-                <w:sz w:val="28"/>
-                <w:szCs w:val="28"/>
-              </w:rPr>
-              <w:t xml:space="preserve"> Object Storage:</w:t>
+              <w:t>afe Object Storage:</w:t>
             </w:r>
           </w:p>
           <w:p>

</xml_diff>